<commit_message>
perubahan pada judul PROPOSAL TUGAS AKHIR.docx
</commit_message>
<xml_diff>
--- a/PROPOSAL TUGAS AKHIR.docx
+++ b/PROPOSAL TUGAS AKHIR.docx
@@ -139,6 +139,17 @@
         </w:rPr>
         <w:t xml:space="preserve">MIKROKONTROLLER </w:t>
       </w:r>
+      <w:r>
+        <w:rPr>
+          <w:rFonts w:ascii="Times New Roman" w:hAnsi="Times New Roman" w:cs="Times New Roman"/>
+          <w:b/>
+          <w:sz w:val="24"/>
+          <w:szCs w:val="24"/>
+        </w:rPr>
+        <w:t>adruino uno</w:t>
+      </w:r>
+      <w:bookmarkStart w:id="0" w:name="_GoBack"/>
+      <w:bookmarkEnd w:id="0"/>
     </w:p>
     <w:p>
       <w:pPr>
@@ -589,8 +600,6 @@
         </w:rPr>
         <w:t xml:space="preserve"> kehidupan dimana teknologi informasi memberikan andil besar terhadap perubahan-perubahan yang mendasar. Teknologi informasi telah dimanfaatkan sebagian manusia untuk melihat peluang bisnis dengan adanya teknologi informasi tersebut. Dampak yang diperoleh dari pemanffatan teknologi informasi adalah memberikan kemudahan dalam melakukan pengolahan data. </w:t>
       </w:r>
-      <w:bookmarkStart w:id="0" w:name="_GoBack"/>
-      <w:bookmarkEnd w:id="0"/>
     </w:p>
     <w:p>
       <w:pPr>
@@ -9547,6 +9556,7 @@
     <w:lsdException w:name="HTML Sample" w:semiHidden="1" w:unhideWhenUsed="1"/>
     <w:lsdException w:name="HTML Typewriter" w:semiHidden="1" w:unhideWhenUsed="1"/>
     <w:lsdException w:name="HTML Variable" w:semiHidden="1" w:unhideWhenUsed="1"/>
+    <w:lsdException w:name="Normal Table" w:semiHidden="1" w:unhideWhenUsed="1"/>
     <w:lsdException w:name="annotation subject" w:semiHidden="1" w:unhideWhenUsed="1"/>
     <w:lsdException w:name="No List" w:semiHidden="1" w:unhideWhenUsed="1"/>
     <w:lsdException w:name="Outline List 1" w:semiHidden="1" w:unhideWhenUsed="1"/>
@@ -9590,8 +9600,10 @@
     <w:lsdException w:name="Table Elegant" w:semiHidden="1" w:unhideWhenUsed="1"/>
     <w:lsdException w:name="Table Professional" w:semiHidden="1" w:unhideWhenUsed="1"/>
     <w:lsdException w:name="Table Subtle 1" w:semiHidden="1" w:unhideWhenUsed="1"/>
+    <w:lsdException w:name="Table Subtle 2" w:semiHidden="1" w:unhideWhenUsed="1"/>
     <w:lsdException w:name="Table Web 1" w:semiHidden="1" w:unhideWhenUsed="1"/>
     <w:lsdException w:name="Table Web 2" w:semiHidden="1" w:unhideWhenUsed="1"/>
+    <w:lsdException w:name="Table Web 3" w:semiHidden="1" w:unhideWhenUsed="1"/>
     <w:lsdException w:name="Balloon Text" w:semiHidden="1" w:unhideWhenUsed="1"/>
     <w:lsdException w:name="Table Grid" w:uiPriority="39"/>
     <w:lsdException w:name="Table Theme" w:semiHidden="1" w:unhideWhenUsed="1"/>

</xml_diff>

<commit_message>
Perbaikan pada judul penghapusan kata arduino uno
</commit_message>
<xml_diff>
--- a/PROPOSAL TUGAS AKHIR.docx
+++ b/PROPOSAL TUGAS AKHIR.docx
@@ -1,6 +1,6 @@
 
 <file path=word/document.xml><?xml version="1.0" encoding="utf-8"?>
-<w:document xmlns:wpc="http://schemas.microsoft.com/office/word/2010/wordprocessingCanvas" xmlns:cx="http://schemas.microsoft.com/office/drawing/2014/chartex" xmlns:cx1="http://schemas.microsoft.com/office/drawing/2015/9/8/chartex" xmlns:cx2="http://schemas.microsoft.com/office/drawing/2015/10/21/chartex" xmlns:cx3="http://schemas.microsoft.com/office/drawing/2016/5/9/chartex" xmlns:cx4="http://schemas.microsoft.com/office/drawing/2016/5/10/chartex" xmlns:cx5="http://schemas.microsoft.com/office/drawing/2016/5/11/chartex" xmlns:cx6="http://schemas.microsoft.com/office/drawing/2016/5/12/chartex" xmlns:cx7="http://schemas.microsoft.com/office/drawing/2016/5/13/chartex" xmlns:cx8="http://schemas.microsoft.com/office/drawing/2016/5/14/chartex" xmlns:mc="http://schemas.openxmlformats.org/markup-compatibility/2006" xmlns:aink="http://schemas.microsoft.com/office/drawing/2016/ink" xmlns:am3d="http://schemas.microsoft.com/office/drawing/2017/model3d" xmlns:o="urn:schemas-microsoft-com:office:office" xmlns:r="http://schemas.openxmlformats.org/officeDocument/2006/relationships" xmlns:m="http://schemas.openxmlformats.org/officeDocument/2006/math" xmlns:v="urn:schemas-microsoft-com:vml" xmlns:wp14="http://schemas.microsoft.com/office/word/2010/wordprocessingDrawing" xmlns:wp="http://schemas.openxmlformats.org/drawingml/2006/wordprocessingDrawing" xmlns:w10="urn:schemas-microsoft-com:office:word" xmlns:w="http://schemas.openxmlformats.org/wordprocessingml/2006/main" xmlns:w14="http://schemas.microsoft.com/office/word/2010/wordml" xmlns:w15="http://schemas.microsoft.com/office/word/2012/wordml" xmlns:w16cid="http://schemas.microsoft.com/office/word/2016/wordml/cid" xmlns:w16se="http://schemas.microsoft.com/office/word/2015/wordml/symex" xmlns:wpg="http://schemas.microsoft.com/office/word/2010/wordprocessingGroup" xmlns:wpi="http://schemas.microsoft.com/office/word/2010/wordprocessingInk" xmlns:wne="http://schemas.microsoft.com/office/word/2006/wordml" xmlns:wps="http://schemas.microsoft.com/office/word/2010/wordprocessingShape" mc:Ignorable="w14 w15 w16se w16cid wp14">
+<w:document xmlns:wpc="http://schemas.microsoft.com/office/word/2010/wordprocessingCanvas" xmlns:cx="http://schemas.microsoft.com/office/drawing/2014/chartex" xmlns:mc="http://schemas.openxmlformats.org/markup-compatibility/2006" xmlns:o="urn:schemas-microsoft-com:office:office" xmlns:r="http://schemas.openxmlformats.org/officeDocument/2006/relationships" xmlns:m="http://schemas.openxmlformats.org/officeDocument/2006/math" xmlns:v="urn:schemas-microsoft-com:vml" xmlns:wp14="http://schemas.microsoft.com/office/word/2010/wordprocessingDrawing" xmlns:wp="http://schemas.openxmlformats.org/drawingml/2006/wordprocessingDrawing" xmlns:w10="urn:schemas-microsoft-com:office:word" xmlns:w="http://schemas.openxmlformats.org/wordprocessingml/2006/main" xmlns:w14="http://schemas.microsoft.com/office/word/2010/wordml" xmlns:w15="http://schemas.microsoft.com/office/word/2012/wordml" xmlns:w16se="http://schemas.microsoft.com/office/word/2015/wordml/symex" xmlns:wpg="http://schemas.microsoft.com/office/word/2010/wordprocessingGroup" xmlns:wpi="http://schemas.microsoft.com/office/word/2010/wordprocessingInk" xmlns:wne="http://schemas.microsoft.com/office/word/2006/wordml" xmlns:wps="http://schemas.microsoft.com/office/word/2010/wordprocessingShape" mc:Ignorable="w14 w15 w16se wp14">
   <w:body>
     <w:p>
       <w:pPr>
@@ -137,19 +137,8 @@
           <w:sz w:val="24"/>
           <w:szCs w:val="24"/>
         </w:rPr>
-        <w:t xml:space="preserve">MIKROKONTROLLER </w:t>
-      </w:r>
-      <w:r>
-        <w:rPr>
-          <w:rFonts w:ascii="Times New Roman" w:hAnsi="Times New Roman" w:cs="Times New Roman"/>
-          <w:b/>
-          <w:sz w:val="24"/>
-          <w:szCs w:val="24"/>
-        </w:rPr>
-        <w:t>adruino uno</w:t>
-      </w:r>
-      <w:bookmarkStart w:id="0" w:name="_GoBack"/>
-      <w:bookmarkEnd w:id="0"/>
+        <w:t>MIKROKONTROLLER</w:t>
+      </w:r>
     </w:p>
     <w:p>
       <w:pPr>
@@ -325,7 +314,6 @@
           <w:szCs w:val="24"/>
         </w:rPr>
       </w:pPr>
-      <w:proofErr w:type="gramStart"/>
       <w:r>
         <w:rPr>
           <w:rFonts w:ascii="Times New Roman" w:hAnsi="Times New Roman" w:cs="Times New Roman"/>
@@ -334,7 +322,6 @@
         </w:rPr>
         <w:t>Oleh :</w:t>
       </w:r>
-      <w:proofErr w:type="gramEnd"/>
     </w:p>
     <w:p>
       <w:pPr>
@@ -623,16 +610,89 @@
           <w:sz w:val="24"/>
           <w:szCs w:val="24"/>
         </w:rPr>
-        <w:t>Dengan p</w:t>
-      </w:r>
-      <w:r>
-        <w:rPr>
-          <w:rFonts w:ascii="Times New Roman" w:hAnsi="Times New Roman" w:cs="Times New Roman"/>
-          <w:color w:val="000000"/>
-          <w:sz w:val="24"/>
-          <w:szCs w:val="24"/>
-        </w:rPr>
-        <w:t xml:space="preserve">erkembangan teknologi informasi dan ilmu pengetahuan telah mengalami kemajuan yang pesat, salah satunya adalah perkembangan teknologi dalam bidang biomedis. Tetapi sistem monitoring kesehatan pasien di rumah sakit atau di poliklinik secara umum masih dilakukan dengan cara konvensional. </w:t>
+        <w:t>Seiring dengan kemajuan di bidang teknologi informasi, kita dapat mengetahui tentang berbagai macam inovasi teknologi yang diciptakan demi membantu kehidupan manusia. Salah satunya adalah teknologi internet of things. Menurut ernita dewi meutia bahwa konsep internet of things adalah sebuah kemampuan untuk menghubungkan objek-objek cerdas dan memungkinkannya untuk berinteraksi dengan objek lain, lingkungan maupun dengan peralata komputasi cerdaslainnya melalui jaringan internet. Salah satu komponen teknologi internet of things tersebut salah satunya adalah mikrokontroller . M</w:t>
+      </w:r>
+      <w:r>
+        <w:rPr>
+          <w:rFonts w:ascii="Times New Roman" w:hAnsi="Times New Roman" w:cs="Times New Roman"/>
+          <w:sz w:val="24"/>
+          <w:szCs w:val="24"/>
+        </w:rPr>
+        <w:t>i</w:t>
+      </w:r>
+      <w:r>
+        <w:rPr>
+          <w:rFonts w:ascii="Times New Roman" w:hAnsi="Times New Roman" w:cs="Times New Roman"/>
+          <w:sz w:val="24"/>
+          <w:szCs w:val="24"/>
+        </w:rPr>
+        <w:t>k</w:t>
+      </w:r>
+      <w:r>
+        <w:rPr>
+          <w:rFonts w:ascii="Times New Roman" w:hAnsi="Times New Roman" w:cs="Times New Roman"/>
+          <w:sz w:val="24"/>
+          <w:szCs w:val="24"/>
+        </w:rPr>
+        <w:t>ro</w:t>
+      </w:r>
+      <w:r>
+        <w:rPr>
+          <w:rFonts w:ascii="Times New Roman" w:hAnsi="Times New Roman" w:cs="Times New Roman"/>
+          <w:sz w:val="24"/>
+          <w:szCs w:val="24"/>
+        </w:rPr>
+        <w:t>k</w:t>
+      </w:r>
+      <w:r>
+        <w:rPr>
+          <w:rFonts w:ascii="Times New Roman" w:hAnsi="Times New Roman" w:cs="Times New Roman"/>
+          <w:sz w:val="24"/>
+          <w:szCs w:val="24"/>
+        </w:rPr>
+        <w:t xml:space="preserve">ontroller </w:t>
+      </w:r>
+      <w:r>
+        <w:rPr>
+          <w:rFonts w:ascii="Times New Roman" w:hAnsi="Times New Roman" w:cs="Times New Roman"/>
+          <w:sz w:val="24"/>
+          <w:szCs w:val="24"/>
+        </w:rPr>
+        <w:t xml:space="preserve">merupakan sebuah </w:t>
+      </w:r>
+      <w:r>
+        <w:rPr>
+          <w:rFonts w:ascii="Times New Roman" w:hAnsi="Times New Roman" w:cs="Times New Roman"/>
+          <w:i/>
+          <w:sz w:val="24"/>
+          <w:szCs w:val="24"/>
+        </w:rPr>
+        <w:t>chip</w:t>
+      </w:r>
+      <w:r>
+        <w:rPr>
+          <w:rFonts w:ascii="Times New Roman" w:hAnsi="Times New Roman" w:cs="Times New Roman"/>
+          <w:sz w:val="24"/>
+          <w:szCs w:val="24"/>
+        </w:rPr>
+        <w:t xml:space="preserve"> yang berfungsi sebagai pengontrol rangkaian elektronik dan umunya dapat menyimpan program didalamnya.</w:t>
+      </w:r>
+      <w:r>
+        <w:rPr>
+          <w:rFonts w:ascii="Times New Roman" w:hAnsi="Times New Roman" w:cs="Times New Roman"/>
+          <w:sz w:val="24"/>
+          <w:szCs w:val="24"/>
+        </w:rPr>
+        <w:t xml:space="preserve"> </w:t>
+      </w:r>
+      <w:r>
+        <w:rPr>
+          <w:rFonts w:ascii="Times New Roman" w:hAnsi="Times New Roman" w:cs="Times New Roman"/>
+          <w:color w:val="000000"/>
+          <w:sz w:val="24"/>
+          <w:szCs w:val="24"/>
+        </w:rPr>
+        <w:t xml:space="preserve">Teknologi tersebut beberapa tahun belakangan ini banyak dimanfaatkan untuk suatu sistem keamanan salah satunya  menyangkut keamanan sepeda motor. </w:t>
       </w:r>
     </w:p>
     <w:p>
@@ -645,141 +705,22 @@
         <w:jc w:val="both"/>
         <w:rPr>
           <w:rFonts w:ascii="Times New Roman" w:hAnsi="Times New Roman" w:cs="Times New Roman"/>
-          <w:sz w:val="24"/>
-          <w:szCs w:val="24"/>
-        </w:rPr>
-      </w:pPr>
-      <w:r>
-        <w:rPr>
-          <w:rFonts w:ascii="Times New Roman" w:hAnsi="Times New Roman" w:cs="Times New Roman"/>
-          <w:color w:val="000000"/>
-          <w:sz w:val="24"/>
-          <w:szCs w:val="24"/>
-        </w:rPr>
-        <w:t xml:space="preserve">Seiring dengan kemajuan di bidang teknologi informasi, kita dapat mengetahui tentang berbagai macam inovasi teknologi yang diciptakan demi membantu kehidupan manusia. Salah satunya adalah teknologi internet of things. Menurut ernita dewi meutia bahwa konsep internet of things adalah sebuah kemampuan untuk menghubungkan objek-objek cerdas dan memungkinkannya untuk berinteraksi dengan objek lain, lingkungan maupun dengan peralata komputasi cerdaslainnya melalui jaringan internet. Salah satu komponen teknologi internet of things tersebut salah satunya adalah </w:t>
-      </w:r>
-      <w:proofErr w:type="gramStart"/>
-      <w:r>
-        <w:rPr>
-          <w:rFonts w:ascii="Times New Roman" w:hAnsi="Times New Roman" w:cs="Times New Roman"/>
-          <w:color w:val="000000"/>
-          <w:sz w:val="24"/>
-          <w:szCs w:val="24"/>
-        </w:rPr>
-        <w:t>mikrokontroller .</w:t>
-      </w:r>
-      <w:proofErr w:type="gramEnd"/>
-      <w:r>
-        <w:rPr>
-          <w:rFonts w:ascii="Times New Roman" w:hAnsi="Times New Roman" w:cs="Times New Roman"/>
-          <w:color w:val="000000"/>
-          <w:sz w:val="24"/>
-          <w:szCs w:val="24"/>
-        </w:rPr>
-        <w:t xml:space="preserve"> M</w:t>
-      </w:r>
-      <w:r>
-        <w:rPr>
-          <w:rFonts w:ascii="Times New Roman" w:hAnsi="Times New Roman" w:cs="Times New Roman"/>
-          <w:sz w:val="24"/>
-          <w:szCs w:val="24"/>
-        </w:rPr>
-        <w:t>i</w:t>
-      </w:r>
-      <w:r>
-        <w:rPr>
-          <w:rFonts w:ascii="Times New Roman" w:hAnsi="Times New Roman" w:cs="Times New Roman"/>
-          <w:sz w:val="24"/>
-          <w:szCs w:val="24"/>
-        </w:rPr>
-        <w:t>k</w:t>
-      </w:r>
-      <w:r>
-        <w:rPr>
-          <w:rFonts w:ascii="Times New Roman" w:hAnsi="Times New Roman" w:cs="Times New Roman"/>
-          <w:sz w:val="24"/>
-          <w:szCs w:val="24"/>
-        </w:rPr>
-        <w:t>ro</w:t>
-      </w:r>
-      <w:r>
-        <w:rPr>
-          <w:rFonts w:ascii="Times New Roman" w:hAnsi="Times New Roman" w:cs="Times New Roman"/>
-          <w:sz w:val="24"/>
-          <w:szCs w:val="24"/>
-        </w:rPr>
-        <w:t>k</w:t>
-      </w:r>
-      <w:r>
-        <w:rPr>
-          <w:rFonts w:ascii="Times New Roman" w:hAnsi="Times New Roman" w:cs="Times New Roman"/>
-          <w:sz w:val="24"/>
-          <w:szCs w:val="24"/>
-        </w:rPr>
-        <w:t xml:space="preserve">ontroller </w:t>
-      </w:r>
-      <w:r>
-        <w:rPr>
-          <w:rFonts w:ascii="Times New Roman" w:hAnsi="Times New Roman" w:cs="Times New Roman"/>
-          <w:sz w:val="24"/>
-          <w:szCs w:val="24"/>
-        </w:rPr>
-        <w:t xml:space="preserve">merupakan sebuah </w:t>
-      </w:r>
-      <w:r>
-        <w:rPr>
-          <w:rFonts w:ascii="Times New Roman" w:hAnsi="Times New Roman" w:cs="Times New Roman"/>
-          <w:i/>
-          <w:sz w:val="24"/>
-          <w:szCs w:val="24"/>
-        </w:rPr>
-        <w:t>chip</w:t>
-      </w:r>
-      <w:r>
-        <w:rPr>
-          <w:rFonts w:ascii="Times New Roman" w:hAnsi="Times New Roman" w:cs="Times New Roman"/>
-          <w:sz w:val="24"/>
-          <w:szCs w:val="24"/>
-        </w:rPr>
-        <w:t xml:space="preserve"> yang berfungsi sebagai pengontrol rangkaian elektronik dan umunya dapat menyimpan program didalamnya.</w:t>
-      </w:r>
-      <w:r>
-        <w:rPr>
-          <w:rFonts w:ascii="Times New Roman" w:hAnsi="Times New Roman" w:cs="Times New Roman"/>
-          <w:sz w:val="24"/>
-          <w:szCs w:val="24"/>
-        </w:rPr>
-        <w:t xml:space="preserve"> </w:t>
-      </w:r>
-      <w:r>
-        <w:rPr>
-          <w:rFonts w:ascii="Times New Roman" w:hAnsi="Times New Roman" w:cs="Times New Roman"/>
-          <w:color w:val="000000"/>
-          <w:sz w:val="24"/>
-          <w:szCs w:val="24"/>
-        </w:rPr>
-        <w:t xml:space="preserve">Teknologi tersebut beberapa tahun belakangan ini banyak dimanfaatkan untuk suatu sistem keamanan salah </w:t>
-      </w:r>
-      <w:proofErr w:type="gramStart"/>
-      <w:r>
-        <w:rPr>
-          <w:rFonts w:ascii="Times New Roman" w:hAnsi="Times New Roman" w:cs="Times New Roman"/>
-          <w:color w:val="000000"/>
-          <w:sz w:val="24"/>
-          <w:szCs w:val="24"/>
-        </w:rPr>
-        <w:t>satunya  menyangkut</w:t>
-      </w:r>
-      <w:proofErr w:type="gramEnd"/>
-      <w:r>
-        <w:rPr>
-          <w:rFonts w:ascii="Times New Roman" w:hAnsi="Times New Roman" w:cs="Times New Roman"/>
-          <w:color w:val="000000"/>
-          <w:sz w:val="24"/>
-          <w:szCs w:val="24"/>
-        </w:rPr>
-        <w:t xml:space="preserve"> keamanan sepeda motor. </w:t>
-      </w:r>
+          <w:color w:val="000000"/>
+          <w:sz w:val="24"/>
+          <w:szCs w:val="24"/>
+        </w:rPr>
+      </w:pPr>
+      <w:r>
+        <w:rPr>
+          <w:rFonts w:ascii="Times New Roman" w:hAnsi="Times New Roman" w:cs="Times New Roman"/>
+          <w:color w:val="000000"/>
+          <w:sz w:val="24"/>
+          <w:szCs w:val="24"/>
+        </w:rPr>
+        <w:t xml:space="preserve">Dengan perkembangan teknologi informasi dan ilmu pengetahuan telah mengalami kemajuan yang pesat, salah satunya adalah perkembangan teknologi dalam bidang biomedis. Tetapi sistem monitoring kesehatan pasien di rumah sakit atau di poliklinik secara umum masih dilakukan dengan cara konvensional. </w:t>
+      </w:r>
+      <w:bookmarkStart w:id="0" w:name="_GoBack"/>
+      <w:bookmarkEnd w:id="0"/>
     </w:p>
     <w:p>
       <w:pPr>
@@ -822,7 +763,6 @@
         </w:rPr>
         <w:t xml:space="preserve">jumlah produksi sepeda motor mencapai </w:t>
       </w:r>
-      <w:proofErr w:type="gramStart"/>
       <w:r>
         <w:rPr>
           <w:rFonts w:ascii="Times New Roman" w:eastAsia="Times New Roman" w:hAnsi="Times New Roman" w:cs="Times New Roman"/>
@@ -830,17 +770,7 @@
           <w:sz w:val="24"/>
           <w:szCs w:val="24"/>
         </w:rPr>
-        <w:t>92.976.240 unit</w:t>
-      </w:r>
-      <w:proofErr w:type="gramEnd"/>
-      <w:r>
-        <w:rPr>
-          <w:rFonts w:ascii="Times New Roman" w:eastAsia="Times New Roman" w:hAnsi="Times New Roman" w:cs="Times New Roman"/>
-          <w:color w:val="000000"/>
-          <w:sz w:val="24"/>
-          <w:szCs w:val="24"/>
-        </w:rPr>
-        <w:t xml:space="preserve"> sepeda motor.</w:t>
+        <w:t>92.976.240 unit sepeda motor.</w:t>
       </w:r>
     </w:p>
     <w:p>
@@ -993,25 +923,7 @@
           <w:iCs w:val="0"/>
           <w:szCs w:val="24"/>
         </w:rPr>
-        <w:t>Statistik produksi sepeda motor di Indonesia (</w:t>
-      </w:r>
-      <w:proofErr w:type="gramStart"/>
-      <w:r>
-        <w:rPr>
-          <w:rFonts w:cs="Times New Roman"/>
-          <w:iCs w:val="0"/>
-          <w:szCs w:val="24"/>
-        </w:rPr>
-        <w:t>Sumber :</w:t>
-      </w:r>
-      <w:proofErr w:type="gramEnd"/>
-      <w:r>
-        <w:rPr>
-          <w:rFonts w:cs="Times New Roman"/>
-          <w:iCs w:val="0"/>
-          <w:szCs w:val="24"/>
-        </w:rPr>
-        <w:t xml:space="preserve"> B</w:t>
+        <w:t>Statistik produksi sepeda motor di Indonesia (Sumber : B</w:t>
       </w:r>
       <w:r>
         <w:rPr>
@@ -1322,25 +1234,7 @@
           <w:iCs w:val="0"/>
           <w:szCs w:val="24"/>
         </w:rPr>
-        <w:t xml:space="preserve"> (</w:t>
-      </w:r>
-      <w:proofErr w:type="gramStart"/>
-      <w:r>
-        <w:rPr>
-          <w:rFonts w:cs="Times New Roman"/>
-          <w:iCs w:val="0"/>
-          <w:szCs w:val="24"/>
-        </w:rPr>
-        <w:t>Sumber :</w:t>
-      </w:r>
-      <w:proofErr w:type="gramEnd"/>
-      <w:r>
-        <w:rPr>
-          <w:rFonts w:cs="Times New Roman"/>
-          <w:iCs w:val="0"/>
-          <w:szCs w:val="24"/>
-        </w:rPr>
-        <w:t xml:space="preserve"> </w:t>
+        <w:t xml:space="preserve"> (Sumber : </w:t>
       </w:r>
       <w:r>
         <w:rPr>
@@ -1458,29 +1352,7 @@
           <w:sz w:val="24"/>
           <w:szCs w:val="24"/>
         </w:rPr>
-        <w:t xml:space="preserve">Berdasarkan hal tersebut, maka </w:t>
-      </w:r>
-      <w:proofErr w:type="gramStart"/>
-      <w:r>
-        <w:rPr>
-          <w:rFonts w:ascii="Times New Roman" w:hAnsi="Times New Roman" w:cs="Times New Roman"/>
-          <w:iCs/>
-          <w:color w:val="000000"/>
-          <w:sz w:val="24"/>
-          <w:szCs w:val="24"/>
-        </w:rPr>
-        <w:t>perlunya  suatu</w:t>
-      </w:r>
-      <w:proofErr w:type="gramEnd"/>
-      <w:r>
-        <w:rPr>
-          <w:rFonts w:ascii="Times New Roman" w:hAnsi="Times New Roman" w:cs="Times New Roman"/>
-          <w:iCs/>
-          <w:color w:val="000000"/>
-          <w:sz w:val="24"/>
-          <w:szCs w:val="24"/>
-        </w:rPr>
-        <w:t xml:space="preserve"> sistem keamanan sepeda motor yang </w:t>
+        <w:t xml:space="preserve">Berdasarkan hal tersebut, maka perlunya  suatu sistem keamanan sepeda motor yang </w:t>
       </w:r>
       <w:r>
         <w:rPr>
@@ -1658,17 +1530,7 @@
           <w:sz w:val="24"/>
           <w:szCs w:val="24"/>
         </w:rPr>
-        <w:t xml:space="preserve">Berdasarkan keadaan yang demikian, perlunya sebuah solusi untuk meminimalisir tindak pencurian sepeda motor, </w:t>
-      </w:r>
-      <w:proofErr w:type="gramStart"/>
-      <w:r>
-        <w:rPr>
-          <w:rFonts w:ascii="Times New Roman" w:hAnsi="Times New Roman" w:cs="Times New Roman"/>
-          <w:color w:val="000000"/>
-          <w:sz w:val="24"/>
-          <w:szCs w:val="24"/>
-        </w:rPr>
-        <w:t xml:space="preserve">maka </w:t>
+        <w:t xml:space="preserve">Berdasarkan keadaan yang demikian, perlunya sebuah solusi untuk meminimalisir tindak pencurian sepeda motor, maka </w:t>
       </w:r>
       <w:r>
         <w:rPr>
@@ -1685,17 +1547,7 @@
           <w:sz w:val="24"/>
           <w:szCs w:val="24"/>
         </w:rPr>
-        <w:t>penulis</w:t>
-      </w:r>
-      <w:proofErr w:type="gramEnd"/>
-      <w:r>
-        <w:rPr>
-          <w:rFonts w:ascii="Times New Roman" w:hAnsi="Times New Roman" w:cs="Times New Roman"/>
-          <w:color w:val="000000"/>
-          <w:sz w:val="24"/>
-          <w:szCs w:val="24"/>
-        </w:rPr>
-        <w:t xml:space="preserve"> mencoba merancang sebuah penelitian yang berjudul </w:t>
+        <w:t xml:space="preserve">penulis mencoba merancang sebuah penelitian yang berjudul </w:t>
       </w:r>
       <w:r>
         <w:rPr>
@@ -1824,25 +1676,7 @@
           <w:sz w:val="24"/>
           <w:szCs w:val="24"/>
         </w:rPr>
-        <w:t xml:space="preserve">Berdasarkan uraian pada latar belakang di atas, maka berikut rumusan masalah dalam penelitian </w:t>
-      </w:r>
-      <w:proofErr w:type="gramStart"/>
-      <w:r>
-        <w:rPr>
-          <w:rFonts w:ascii="Times New Roman" w:hAnsi="Times New Roman" w:cs="Times New Roman"/>
-          <w:sz w:val="24"/>
-          <w:szCs w:val="24"/>
-        </w:rPr>
-        <w:t>ini :</w:t>
-      </w:r>
-      <w:proofErr w:type="gramEnd"/>
-      <w:r>
-        <w:rPr>
-          <w:rFonts w:ascii="Times New Roman" w:hAnsi="Times New Roman" w:cs="Times New Roman"/>
-          <w:sz w:val="24"/>
-          <w:szCs w:val="24"/>
-        </w:rPr>
-        <w:t xml:space="preserve"> </w:t>
+        <w:t xml:space="preserve">Berdasarkan uraian pada latar belakang di atas, maka berikut rumusan masalah dalam penelitian ini : </w:t>
       </w:r>
     </w:p>
     <w:p>
@@ -1933,25 +1767,7 @@
           <w:sz w:val="24"/>
           <w:szCs w:val="24"/>
         </w:rPr>
-        <w:t xml:space="preserve"> berbasis </w:t>
-      </w:r>
-      <w:proofErr w:type="gramStart"/>
-      <w:r>
-        <w:rPr>
-          <w:rFonts w:ascii="Times New Roman" w:hAnsi="Times New Roman" w:cs="Times New Roman"/>
-          <w:sz w:val="24"/>
-          <w:szCs w:val="24"/>
-        </w:rPr>
-        <w:t>mikrokontroller  Arduino</w:t>
-      </w:r>
-      <w:proofErr w:type="gramEnd"/>
-      <w:r>
-        <w:rPr>
-          <w:rFonts w:ascii="Times New Roman" w:hAnsi="Times New Roman" w:cs="Times New Roman"/>
-          <w:sz w:val="24"/>
-          <w:szCs w:val="24"/>
-        </w:rPr>
-        <w:t xml:space="preserve"> Uno R3</w:t>
+        <w:t xml:space="preserve"> berbasis mikrokontroller  Arduino Uno R3</w:t>
       </w:r>
       <w:r>
         <w:rPr>
@@ -2052,25 +1868,7 @@
           <w:sz w:val="24"/>
           <w:szCs w:val="24"/>
         </w:rPr>
-        <w:t xml:space="preserve"> berbasis </w:t>
-      </w:r>
-      <w:proofErr w:type="gramStart"/>
-      <w:r>
-        <w:rPr>
-          <w:rFonts w:ascii="Times New Roman" w:hAnsi="Times New Roman" w:cs="Times New Roman"/>
-          <w:sz w:val="24"/>
-          <w:szCs w:val="24"/>
-        </w:rPr>
-        <w:t>mikrokontroller  Arduino</w:t>
-      </w:r>
-      <w:proofErr w:type="gramEnd"/>
-      <w:r>
-        <w:rPr>
-          <w:rFonts w:ascii="Times New Roman" w:hAnsi="Times New Roman" w:cs="Times New Roman"/>
-          <w:sz w:val="24"/>
-          <w:szCs w:val="24"/>
-        </w:rPr>
-        <w:t xml:space="preserve"> Uno R3</w:t>
+        <w:t xml:space="preserve"> berbasis mikrokontroller  Arduino Uno R3</w:t>
       </w:r>
       <w:r>
         <w:rPr>
@@ -2158,25 +1956,7 @@
           <w:sz w:val="24"/>
           <w:szCs w:val="24"/>
         </w:rPr>
-        <w:t xml:space="preserve"> berbasis </w:t>
-      </w:r>
-      <w:proofErr w:type="gramStart"/>
-      <w:r>
-        <w:rPr>
-          <w:rFonts w:ascii="Times New Roman" w:hAnsi="Times New Roman" w:cs="Times New Roman"/>
-          <w:sz w:val="24"/>
-          <w:szCs w:val="24"/>
-        </w:rPr>
-        <w:t>mikrokontroller  Arduino</w:t>
-      </w:r>
-      <w:proofErr w:type="gramEnd"/>
-      <w:r>
-        <w:rPr>
-          <w:rFonts w:ascii="Times New Roman" w:hAnsi="Times New Roman" w:cs="Times New Roman"/>
-          <w:sz w:val="24"/>
-          <w:szCs w:val="24"/>
-        </w:rPr>
-        <w:t xml:space="preserve"> Uno R3</w:t>
+        <w:t xml:space="preserve"> berbasis mikrokontroller  Arduino Uno R3</w:t>
       </w:r>
       <w:r>
         <w:rPr>
@@ -2282,27 +2062,7 @@
           <w:sz w:val="24"/>
           <w:szCs w:val="24"/>
         </w:rPr>
-        <w:t xml:space="preserve">Tujuan dari penelitian ini yaitu sebagai </w:t>
-      </w:r>
-      <w:proofErr w:type="gramStart"/>
-      <w:r>
-        <w:rPr>
-          <w:rFonts w:ascii="Times New Roman" w:hAnsi="Times New Roman" w:cs="Times New Roman"/>
-          <w:color w:val="000000"/>
-          <w:sz w:val="24"/>
-          <w:szCs w:val="24"/>
-        </w:rPr>
-        <w:t>berikut :</w:t>
-      </w:r>
-      <w:proofErr w:type="gramEnd"/>
-      <w:r>
-        <w:rPr>
-          <w:rFonts w:ascii="Times New Roman" w:hAnsi="Times New Roman" w:cs="Times New Roman"/>
-          <w:color w:val="000000"/>
-          <w:sz w:val="24"/>
-          <w:szCs w:val="24"/>
-        </w:rPr>
-        <w:t xml:space="preserve"> </w:t>
+        <w:t xml:space="preserve">Tujuan dari penelitian ini yaitu sebagai berikut : </w:t>
       </w:r>
     </w:p>
     <w:p>
@@ -2385,25 +2145,7 @@
           <w:sz w:val="24"/>
           <w:szCs w:val="24"/>
         </w:rPr>
-        <w:t xml:space="preserve"> berbasis </w:t>
-      </w:r>
-      <w:proofErr w:type="gramStart"/>
-      <w:r>
-        <w:rPr>
-          <w:rFonts w:ascii="Times New Roman" w:hAnsi="Times New Roman" w:cs="Times New Roman"/>
-          <w:sz w:val="24"/>
-          <w:szCs w:val="24"/>
-        </w:rPr>
-        <w:t>mikrokontroller  Arduino</w:t>
-      </w:r>
-      <w:proofErr w:type="gramEnd"/>
-      <w:r>
-        <w:rPr>
-          <w:rFonts w:ascii="Times New Roman" w:hAnsi="Times New Roman" w:cs="Times New Roman"/>
-          <w:sz w:val="24"/>
-          <w:szCs w:val="24"/>
-        </w:rPr>
-        <w:t xml:space="preserve"> Uno R3</w:t>
+        <w:t xml:space="preserve"> berbasis mikrokontroller  Arduino Uno R3</w:t>
       </w:r>
       <w:r>
         <w:rPr>
@@ -2513,25 +2255,7 @@
           <w:sz w:val="24"/>
           <w:szCs w:val="24"/>
         </w:rPr>
-        <w:t xml:space="preserve"> berbasis </w:t>
-      </w:r>
-      <w:proofErr w:type="gramStart"/>
-      <w:r>
-        <w:rPr>
-          <w:rFonts w:ascii="Times New Roman" w:hAnsi="Times New Roman" w:cs="Times New Roman"/>
-          <w:sz w:val="24"/>
-          <w:szCs w:val="24"/>
-        </w:rPr>
-        <w:t>mikrokontroller  Arduino</w:t>
-      </w:r>
-      <w:proofErr w:type="gramEnd"/>
-      <w:r>
-        <w:rPr>
-          <w:rFonts w:ascii="Times New Roman" w:hAnsi="Times New Roman" w:cs="Times New Roman"/>
-          <w:sz w:val="24"/>
-          <w:szCs w:val="24"/>
-        </w:rPr>
-        <w:t xml:space="preserve"> Uno R3</w:t>
+        <w:t xml:space="preserve"> berbasis mikrokontroller  Arduino Uno R3</w:t>
       </w:r>
       <w:r>
         <w:rPr>
@@ -2629,25 +2353,7 @@
           <w:sz w:val="24"/>
           <w:szCs w:val="24"/>
         </w:rPr>
-        <w:t xml:space="preserve"> berbasis </w:t>
-      </w:r>
-      <w:proofErr w:type="gramStart"/>
-      <w:r>
-        <w:rPr>
-          <w:rFonts w:ascii="Times New Roman" w:hAnsi="Times New Roman" w:cs="Times New Roman"/>
-          <w:sz w:val="24"/>
-          <w:szCs w:val="24"/>
-        </w:rPr>
-        <w:t>mikrokontroller  Arduino</w:t>
-      </w:r>
-      <w:proofErr w:type="gramEnd"/>
-      <w:r>
-        <w:rPr>
-          <w:rFonts w:ascii="Times New Roman" w:hAnsi="Times New Roman" w:cs="Times New Roman"/>
-          <w:sz w:val="24"/>
-          <w:szCs w:val="24"/>
-        </w:rPr>
-        <w:t xml:space="preserve"> Uno R3</w:t>
+        <w:t xml:space="preserve"> berbasis mikrokontroller  Arduino Uno R3</w:t>
       </w:r>
       <w:r>
         <w:rPr>
@@ -2937,18 +2643,8 @@
           <w:sz w:val="24"/>
           <w:szCs w:val="24"/>
         </w:rPr>
-        <w:t xml:space="preserve">Dalam pembuatan laporan penelitian ini diperlukan batasan masalah, agar permasalahan yang ditinjau tidak terlalu luas dan sesuai dengan tujuan yang dicapai. Adapun batasan-batasannya adalah sebagai </w:t>
-      </w:r>
-      <w:proofErr w:type="gramStart"/>
-      <w:r>
-        <w:rPr>
-          <w:rFonts w:ascii="Times New Roman" w:hAnsi="Times New Roman" w:cs="Times New Roman"/>
-          <w:sz w:val="24"/>
-          <w:szCs w:val="24"/>
-        </w:rPr>
-        <w:t>berikut :</w:t>
-      </w:r>
-      <w:proofErr w:type="gramEnd"/>
+        <w:t>Dalam pembuatan laporan penelitian ini diperlukan batasan masalah, agar permasalahan yang ditinjau tidak terlalu luas dan sesuai dengan tujuan yang dicapai. Adapun batasan-batasannya adalah sebagai berikut :</w:t>
+      </w:r>
     </w:p>
     <w:p>
       <w:pPr>
@@ -3019,25 +2715,7 @@
           <w:sz w:val="24"/>
           <w:szCs w:val="24"/>
         </w:rPr>
-        <w:t xml:space="preserve"> berbasis </w:t>
-      </w:r>
-      <w:proofErr w:type="gramStart"/>
-      <w:r>
-        <w:rPr>
-          <w:rFonts w:ascii="Times New Roman" w:hAnsi="Times New Roman" w:cs="Times New Roman"/>
-          <w:sz w:val="24"/>
-          <w:szCs w:val="24"/>
-        </w:rPr>
-        <w:t>mikrokontroller  Arduino</w:t>
-      </w:r>
-      <w:proofErr w:type="gramEnd"/>
-      <w:r>
-        <w:rPr>
-          <w:rFonts w:ascii="Times New Roman" w:hAnsi="Times New Roman" w:cs="Times New Roman"/>
-          <w:sz w:val="24"/>
-          <w:szCs w:val="24"/>
-        </w:rPr>
-        <w:t xml:space="preserve"> Uno R3</w:t>
+        <w:t xml:space="preserve"> berbasis mikrokontroller  Arduino Uno R3</w:t>
       </w:r>
       <w:r>
         <w:rPr>
@@ -3118,25 +2796,7 @@
           <w:sz w:val="24"/>
           <w:szCs w:val="24"/>
         </w:rPr>
-        <w:t xml:space="preserve"> berbasis </w:t>
-      </w:r>
-      <w:proofErr w:type="gramStart"/>
-      <w:r>
-        <w:rPr>
-          <w:rFonts w:ascii="Times New Roman" w:hAnsi="Times New Roman" w:cs="Times New Roman"/>
-          <w:sz w:val="24"/>
-          <w:szCs w:val="24"/>
-        </w:rPr>
-        <w:t>mikrokontroller  Arduino</w:t>
-      </w:r>
-      <w:proofErr w:type="gramEnd"/>
-      <w:r>
-        <w:rPr>
-          <w:rFonts w:ascii="Times New Roman" w:hAnsi="Times New Roman" w:cs="Times New Roman"/>
-          <w:sz w:val="24"/>
-          <w:szCs w:val="24"/>
-        </w:rPr>
-        <w:t xml:space="preserve"> Uno R3</w:t>
+        <w:t xml:space="preserve"> berbasis mikrokontroller  Arduino Uno R3</w:t>
       </w:r>
       <w:r>
         <w:rPr>
@@ -3652,29 +3312,7 @@
           <w:sz w:val="24"/>
           <w:szCs w:val="24"/>
         </w:rPr>
-        <w:t xml:space="preserve">Pada metodologi penelitian ini dibagi menjadi dua bagian yaitu metodologi pengumpulan data dan </w:t>
-      </w:r>
-      <w:proofErr w:type="gramStart"/>
-      <w:r>
-        <w:rPr>
-          <w:rFonts w:ascii="Times New Roman" w:hAnsi="Times New Roman" w:cs="Times New Roman"/>
-          <w:bCs/>
-          <w:color w:val="000000"/>
-          <w:sz w:val="24"/>
-          <w:szCs w:val="24"/>
-        </w:rPr>
-        <w:t>metodologi  pengembangan</w:t>
-      </w:r>
-      <w:proofErr w:type="gramEnd"/>
-      <w:r>
-        <w:rPr>
-          <w:rFonts w:ascii="Times New Roman" w:hAnsi="Times New Roman" w:cs="Times New Roman"/>
-          <w:bCs/>
-          <w:color w:val="000000"/>
-          <w:sz w:val="24"/>
-          <w:szCs w:val="24"/>
-        </w:rPr>
-        <w:t xml:space="preserve"> sistem.</w:t>
+        <w:t>Pada metodologi penelitian ini dibagi menjadi dua bagian yaitu metodologi pengumpulan data dan metodologi  pengembangan sistem.</w:t>
       </w:r>
     </w:p>
     <w:p>
@@ -3707,21 +3345,8 @@
           <w:sz w:val="24"/>
           <w:szCs w:val="24"/>
         </w:rPr>
-        <w:t xml:space="preserve">Metodologi Pengumpulan </w:t>
-      </w:r>
-      <w:proofErr w:type="gramStart"/>
-      <w:r>
-        <w:rPr>
-          <w:rFonts w:ascii="Times New Roman" w:hAnsi="Times New Roman" w:cs="Times New Roman"/>
-          <w:b/>
-          <w:bCs/>
-          <w:color w:val="000000"/>
-          <w:sz w:val="24"/>
-          <w:szCs w:val="24"/>
-        </w:rPr>
-        <w:t>Data :</w:t>
-      </w:r>
-      <w:proofErr w:type="gramEnd"/>
+        <w:t>Metodologi Pengumpulan Data :</w:t>
+      </w:r>
     </w:p>
     <w:p>
       <w:pPr>
@@ -3740,18 +3365,8 @@
           <w:sz w:val="24"/>
           <w:szCs w:val="24"/>
         </w:rPr>
-        <w:t xml:space="preserve">Dalam mengumpulkan data penulis menggunakan 2 (dua) Metode </w:t>
-      </w:r>
-      <w:proofErr w:type="gramStart"/>
-      <w:r>
-        <w:rPr>
-          <w:rFonts w:ascii="Times New Roman" w:hAnsi="Times New Roman" w:cs="Times New Roman"/>
-          <w:sz w:val="24"/>
-          <w:szCs w:val="24"/>
-        </w:rPr>
-        <w:t>yaitu :</w:t>
-      </w:r>
-      <w:proofErr w:type="gramEnd"/>
+        <w:t>Dalam mengumpulkan data penulis menggunakan 2 (dua) Metode yaitu :</w:t>
+      </w:r>
     </w:p>
     <w:p>
       <w:pPr>
@@ -3775,16 +3390,7 @@
           <w:sz w:val="24"/>
           <w:szCs w:val="24"/>
         </w:rPr>
-        <w:t xml:space="preserve">MetodeLapangan </w:t>
-      </w:r>
-      <w:proofErr w:type="gramStart"/>
-      <w:r>
-        <w:rPr>
-          <w:rFonts w:ascii="Times New Roman" w:hAnsi="Times New Roman" w:cs="Times New Roman"/>
-          <w:sz w:val="24"/>
-          <w:szCs w:val="24"/>
-        </w:rPr>
-        <w:t xml:space="preserve">( </w:t>
+        <w:t xml:space="preserve">MetodeLapangan ( </w:t>
       </w:r>
       <w:r>
         <w:rPr>
@@ -3793,17 +3399,7 @@
           <w:sz w:val="24"/>
           <w:szCs w:val="24"/>
         </w:rPr>
-        <w:t>Field</w:t>
-      </w:r>
-      <w:proofErr w:type="gramEnd"/>
-      <w:r>
-        <w:rPr>
-          <w:rFonts w:ascii="Times New Roman" w:hAnsi="Times New Roman" w:cs="Times New Roman"/>
-          <w:i/>
-          <w:sz w:val="24"/>
-          <w:szCs w:val="24"/>
-        </w:rPr>
-        <w:t xml:space="preserve"> Research</w:t>
+        <w:t>Field Research</w:t>
       </w:r>
       <w:r>
         <w:rPr>
@@ -3847,18 +3443,8 @@
           <w:sz w:val="24"/>
           <w:szCs w:val="24"/>
         </w:rPr>
-        <w:t xml:space="preserve">. Data-data tersebut penulis kumpulkan dengan </w:t>
-      </w:r>
-      <w:proofErr w:type="gramStart"/>
-      <w:r>
-        <w:rPr>
-          <w:rFonts w:ascii="Times New Roman" w:hAnsi="Times New Roman" w:cs="Times New Roman"/>
-          <w:sz w:val="24"/>
-          <w:szCs w:val="24"/>
-        </w:rPr>
-        <w:t>cara :</w:t>
-      </w:r>
-      <w:proofErr w:type="gramEnd"/>
+        <w:t>. Data-data tersebut penulis kumpulkan dengan cara :</w:t>
+      </w:r>
     </w:p>
     <w:p>
       <w:pPr>
@@ -4085,16 +3671,7 @@
           <w:sz w:val="24"/>
           <w:szCs w:val="24"/>
         </w:rPr>
-        <w:t xml:space="preserve">Metode Perpustakaan </w:t>
-      </w:r>
-      <w:proofErr w:type="gramStart"/>
-      <w:r>
-        <w:rPr>
-          <w:rFonts w:ascii="Times New Roman" w:hAnsi="Times New Roman" w:cs="Times New Roman"/>
-          <w:sz w:val="24"/>
-          <w:szCs w:val="24"/>
-        </w:rPr>
-        <w:t xml:space="preserve">( </w:t>
+        <w:t xml:space="preserve">Metode Perpustakaan ( </w:t>
       </w:r>
       <w:r>
         <w:rPr>
@@ -4104,18 +3681,7 @@
           <w:sz w:val="24"/>
           <w:szCs w:val="24"/>
         </w:rPr>
-        <w:t>Library</w:t>
-      </w:r>
-      <w:proofErr w:type="gramEnd"/>
-      <w:r>
-        <w:rPr>
-          <w:rFonts w:ascii="Times New Roman" w:hAnsi="Times New Roman" w:cs="Times New Roman"/>
-          <w:i/>
-          <w:iCs/>
-          <w:sz w:val="24"/>
-          <w:szCs w:val="24"/>
-        </w:rPr>
-        <w:t xml:space="preserve"> research</w:t>
+        <w:t>Library research</w:t>
       </w:r>
       <w:r>
         <w:rPr>
@@ -4247,27 +3813,7 @@
           <w:sz w:val="24"/>
           <w:szCs w:val="24"/>
         </w:rPr>
-        <w:t xml:space="preserve">Metode RUP mengikuti beberapa proses sebagai </w:t>
-      </w:r>
-      <w:proofErr w:type="gramStart"/>
-      <w:r>
-        <w:rPr>
-          <w:rFonts w:ascii="Times New Roman" w:hAnsi="Times New Roman" w:cs="Times New Roman"/>
-          <w:color w:val="000000"/>
-          <w:sz w:val="24"/>
-          <w:szCs w:val="24"/>
-        </w:rPr>
-        <w:t>berikut :</w:t>
-      </w:r>
-      <w:proofErr w:type="gramEnd"/>
-      <w:r>
-        <w:rPr>
-          <w:rFonts w:ascii="Times New Roman" w:hAnsi="Times New Roman" w:cs="Times New Roman"/>
-          <w:color w:val="000000"/>
-          <w:sz w:val="24"/>
-          <w:szCs w:val="24"/>
-        </w:rPr>
-        <w:t xml:space="preserve">   </w:t>
+        <w:t xml:space="preserve">Metode RUP mengikuti beberapa proses sebagai berikut :   </w:t>
       </w:r>
     </w:p>
     <w:p>
@@ -4781,27 +4327,7 @@
           <w:sz w:val="24"/>
           <w:szCs w:val="24"/>
         </w:rPr>
-        <w:t xml:space="preserve">Sistematika penulisan laporan penelitian ini adalah sebagai </w:t>
-      </w:r>
-      <w:proofErr w:type="gramStart"/>
-      <w:r>
-        <w:rPr>
-          <w:rFonts w:ascii="Times New Roman" w:hAnsi="Times New Roman" w:cs="Times New Roman"/>
-          <w:color w:val="000000"/>
-          <w:sz w:val="24"/>
-          <w:szCs w:val="24"/>
-        </w:rPr>
-        <w:t>berikut :</w:t>
-      </w:r>
-      <w:proofErr w:type="gramEnd"/>
-      <w:r>
-        <w:rPr>
-          <w:rFonts w:ascii="Times New Roman" w:hAnsi="Times New Roman" w:cs="Times New Roman"/>
-          <w:color w:val="000000"/>
-          <w:sz w:val="24"/>
-          <w:szCs w:val="24"/>
-        </w:rPr>
-        <w:t xml:space="preserve"> </w:t>
+        <w:t xml:space="preserve">Sistematika penulisan laporan penelitian ini adalah sebagai berikut : </w:t>
       </w:r>
     </w:p>
     <w:p>
@@ -4828,29 +4354,7 @@
           <w:sz w:val="24"/>
           <w:szCs w:val="24"/>
         </w:rPr>
-        <w:t xml:space="preserve">BAB </w:t>
-      </w:r>
-      <w:proofErr w:type="gramStart"/>
-      <w:r>
-        <w:rPr>
-          <w:rFonts w:ascii="Times New Roman" w:hAnsi="Times New Roman" w:cs="Times New Roman"/>
-          <w:b/>
-          <w:color w:val="000000"/>
-          <w:sz w:val="24"/>
-          <w:szCs w:val="24"/>
-        </w:rPr>
-        <w:t>I  :</w:t>
-      </w:r>
-      <w:proofErr w:type="gramEnd"/>
-      <w:r>
-        <w:rPr>
-          <w:rFonts w:ascii="Times New Roman" w:hAnsi="Times New Roman" w:cs="Times New Roman"/>
-          <w:b/>
-          <w:color w:val="000000"/>
-          <w:sz w:val="24"/>
-          <w:szCs w:val="24"/>
-        </w:rPr>
-        <w:t xml:space="preserve"> PENDAHULUAN</w:t>
+        <w:t>BAB I  : PENDAHULUAN</w:t>
       </w:r>
     </w:p>
     <w:p>
@@ -4947,29 +4451,7 @@
           <w:sz w:val="24"/>
           <w:szCs w:val="24"/>
         </w:rPr>
-        <w:t xml:space="preserve">BAB </w:t>
-      </w:r>
-      <w:proofErr w:type="gramStart"/>
-      <w:r>
-        <w:rPr>
-          <w:rFonts w:ascii="Times New Roman" w:hAnsi="Times New Roman" w:cs="Times New Roman"/>
-          <w:b/>
-          <w:color w:val="000000"/>
-          <w:sz w:val="24"/>
-          <w:szCs w:val="24"/>
-        </w:rPr>
-        <w:t>II :</w:t>
-      </w:r>
-      <w:proofErr w:type="gramEnd"/>
-      <w:r>
-        <w:rPr>
-          <w:rFonts w:ascii="Times New Roman" w:hAnsi="Times New Roman" w:cs="Times New Roman"/>
-          <w:b/>
-          <w:color w:val="000000"/>
-          <w:sz w:val="24"/>
-          <w:szCs w:val="24"/>
-        </w:rPr>
-        <w:t xml:space="preserve"> LANDASAN TEORI</w:t>
+        <w:t>BAB II : LANDASAN TEORI</w:t>
       </w:r>
     </w:p>
     <w:p>
@@ -5039,29 +4521,7 @@
           <w:sz w:val="24"/>
           <w:szCs w:val="24"/>
         </w:rPr>
-        <w:t xml:space="preserve">BAB </w:t>
-      </w:r>
-      <w:proofErr w:type="gramStart"/>
-      <w:r>
-        <w:rPr>
-          <w:rFonts w:ascii="Times New Roman" w:hAnsi="Times New Roman" w:cs="Times New Roman"/>
-          <w:b/>
-          <w:color w:val="000000"/>
-          <w:sz w:val="24"/>
-          <w:szCs w:val="24"/>
-        </w:rPr>
-        <w:t>III :</w:t>
-      </w:r>
-      <w:proofErr w:type="gramEnd"/>
-      <w:r>
-        <w:rPr>
-          <w:rFonts w:ascii="Times New Roman" w:hAnsi="Times New Roman" w:cs="Times New Roman"/>
-          <w:b/>
-          <w:color w:val="000000"/>
-          <w:sz w:val="24"/>
-          <w:szCs w:val="24"/>
-        </w:rPr>
-        <w:t xml:space="preserve"> </w:t>
+        <w:t xml:space="preserve">BAB III : </w:t>
       </w:r>
       <w:r>
         <w:rPr>
@@ -5150,29 +4610,7 @@
           <w:sz w:val="24"/>
           <w:szCs w:val="24"/>
         </w:rPr>
-        <w:t xml:space="preserve">BAB </w:t>
-      </w:r>
-      <w:proofErr w:type="gramStart"/>
-      <w:r>
-        <w:rPr>
-          <w:rFonts w:ascii="Times New Roman" w:hAnsi="Times New Roman" w:cs="Times New Roman"/>
-          <w:b/>
-          <w:color w:val="000000"/>
-          <w:sz w:val="24"/>
-          <w:szCs w:val="24"/>
-        </w:rPr>
-        <w:t>IV :</w:t>
-      </w:r>
-      <w:proofErr w:type="gramEnd"/>
-      <w:r>
-        <w:rPr>
-          <w:rFonts w:ascii="Times New Roman" w:hAnsi="Times New Roman" w:cs="Times New Roman"/>
-          <w:b/>
-          <w:color w:val="000000"/>
-          <w:sz w:val="24"/>
-          <w:szCs w:val="24"/>
-        </w:rPr>
-        <w:t xml:space="preserve"> PERANCANGAN DAN PEMBUATAN</w:t>
+        <w:t>BAB IV : PERANCANGAN DAN PEMBUATAN</w:t>
       </w:r>
     </w:p>
     <w:p>
@@ -5233,29 +4671,7 @@
           <w:sz w:val="24"/>
           <w:szCs w:val="24"/>
         </w:rPr>
-        <w:t xml:space="preserve">BAB </w:t>
-      </w:r>
-      <w:proofErr w:type="gramStart"/>
-      <w:r>
-        <w:rPr>
-          <w:rFonts w:ascii="Times New Roman" w:hAnsi="Times New Roman" w:cs="Times New Roman"/>
-          <w:b/>
-          <w:color w:val="000000"/>
-          <w:sz w:val="24"/>
-          <w:szCs w:val="24"/>
-        </w:rPr>
-        <w:t>V :</w:t>
-      </w:r>
-      <w:proofErr w:type="gramEnd"/>
-      <w:r>
-        <w:rPr>
-          <w:rFonts w:ascii="Times New Roman" w:hAnsi="Times New Roman" w:cs="Times New Roman"/>
-          <w:b/>
-          <w:color w:val="000000"/>
-          <w:sz w:val="24"/>
-          <w:szCs w:val="24"/>
-        </w:rPr>
-        <w:t xml:space="preserve"> </w:t>
+        <w:t xml:space="preserve">BAB V : </w:t>
       </w:r>
       <w:r>
         <w:rPr>
@@ -5335,29 +4751,7 @@
           <w:sz w:val="24"/>
           <w:szCs w:val="24"/>
         </w:rPr>
-        <w:t xml:space="preserve">BAB </w:t>
-      </w:r>
-      <w:proofErr w:type="gramStart"/>
-      <w:r>
-        <w:rPr>
-          <w:rFonts w:ascii="Times New Roman" w:hAnsi="Times New Roman" w:cs="Times New Roman"/>
-          <w:b/>
-          <w:color w:val="000000"/>
-          <w:sz w:val="24"/>
-          <w:szCs w:val="24"/>
-        </w:rPr>
-        <w:t>VI :</w:t>
-      </w:r>
-      <w:proofErr w:type="gramEnd"/>
-      <w:r>
-        <w:rPr>
-          <w:rFonts w:ascii="Times New Roman" w:hAnsi="Times New Roman" w:cs="Times New Roman"/>
-          <w:b/>
-          <w:color w:val="000000"/>
-          <w:sz w:val="24"/>
-          <w:szCs w:val="24"/>
-        </w:rPr>
-        <w:t xml:space="preserve"> PENUTUP</w:t>
+        <w:t>BAB VI : PENUTUP</w:t>
       </w:r>
     </w:p>
     <w:p>
@@ -5610,19 +5004,8 @@
           <w:sz w:val="24"/>
           <w:szCs w:val="24"/>
         </w:rPr>
-        <w:t xml:space="preserve">) yang akan </w:t>
-      </w:r>
-      <w:proofErr w:type="gramStart"/>
-      <w:r>
-        <w:rPr>
-          <w:rFonts w:ascii="Times New Roman" w:hAnsi="Times New Roman" w:cs="Times New Roman"/>
-          <w:color w:val="000000"/>
-          <w:sz w:val="24"/>
-          <w:szCs w:val="24"/>
-        </w:rPr>
-        <w:t>dilakukan :</w:t>
-      </w:r>
-      <w:proofErr w:type="gramEnd"/>
+        <w:t>) yang akan dilakukan :</w:t>
+      </w:r>
     </w:p>
     <w:tbl>
       <w:tblPr>
@@ -8175,7 +7558,7 @@
 </file>
 
 <file path=word/numbering.xml><?xml version="1.0" encoding="utf-8"?>
-<w:numbering xmlns:wpc="http://schemas.microsoft.com/office/word/2010/wordprocessingCanvas" xmlns:cx="http://schemas.microsoft.com/office/drawing/2014/chartex" xmlns:cx1="http://schemas.microsoft.com/office/drawing/2015/9/8/chartex" xmlns:cx2="http://schemas.microsoft.com/office/drawing/2015/10/21/chartex" xmlns:cx3="http://schemas.microsoft.com/office/drawing/2016/5/9/chartex" xmlns:cx4="http://schemas.microsoft.com/office/drawing/2016/5/10/chartex" xmlns:cx5="http://schemas.microsoft.com/office/drawing/2016/5/11/chartex" xmlns:cx6="http://schemas.microsoft.com/office/drawing/2016/5/12/chartex" xmlns:cx7="http://schemas.microsoft.com/office/drawing/2016/5/13/chartex" xmlns:cx8="http://schemas.microsoft.com/office/drawing/2016/5/14/chartex" xmlns:mc="http://schemas.openxmlformats.org/markup-compatibility/2006" xmlns:aink="http://schemas.microsoft.com/office/drawing/2016/ink" xmlns:am3d="http://schemas.microsoft.com/office/drawing/2017/model3d" xmlns:o="urn:schemas-microsoft-com:office:office" xmlns:r="http://schemas.openxmlformats.org/officeDocument/2006/relationships" xmlns:m="http://schemas.openxmlformats.org/officeDocument/2006/math" xmlns:v="urn:schemas-microsoft-com:vml" xmlns:wp14="http://schemas.microsoft.com/office/word/2010/wordprocessingDrawing" xmlns:wp="http://schemas.openxmlformats.org/drawingml/2006/wordprocessingDrawing" xmlns:w10="urn:schemas-microsoft-com:office:word" xmlns:w="http://schemas.openxmlformats.org/wordprocessingml/2006/main" xmlns:w14="http://schemas.microsoft.com/office/word/2010/wordml" xmlns:w15="http://schemas.microsoft.com/office/word/2012/wordml" xmlns:w16cid="http://schemas.microsoft.com/office/word/2016/wordml/cid" xmlns:w16se="http://schemas.microsoft.com/office/word/2015/wordml/symex" xmlns:wpg="http://schemas.microsoft.com/office/word/2010/wordprocessingGroup" xmlns:wpi="http://schemas.microsoft.com/office/word/2010/wordprocessingInk" xmlns:wne="http://schemas.microsoft.com/office/word/2006/wordml" xmlns:wps="http://schemas.microsoft.com/office/word/2010/wordprocessingShape" mc:Ignorable="w14 w15 w16se w16cid wp14">
+<w:numbering xmlns:wpc="http://schemas.microsoft.com/office/word/2010/wordprocessingCanvas" xmlns:cx="http://schemas.microsoft.com/office/drawing/2014/chartex" xmlns:mc="http://schemas.openxmlformats.org/markup-compatibility/2006" xmlns:o="urn:schemas-microsoft-com:office:office" xmlns:r="http://schemas.openxmlformats.org/officeDocument/2006/relationships" xmlns:m="http://schemas.openxmlformats.org/officeDocument/2006/math" xmlns:v="urn:schemas-microsoft-com:vml" xmlns:wp14="http://schemas.microsoft.com/office/word/2010/wordprocessingDrawing" xmlns:wp="http://schemas.openxmlformats.org/drawingml/2006/wordprocessingDrawing" xmlns:w10="urn:schemas-microsoft-com:office:word" xmlns:w="http://schemas.openxmlformats.org/wordprocessingml/2006/main" xmlns:w14="http://schemas.microsoft.com/office/word/2010/wordml" xmlns:w15="http://schemas.microsoft.com/office/word/2012/wordml" xmlns:w16se="http://schemas.microsoft.com/office/word/2015/wordml/symex" xmlns:wpg="http://schemas.microsoft.com/office/word/2010/wordprocessingGroup" xmlns:wpi="http://schemas.microsoft.com/office/word/2010/wordprocessingInk" xmlns:wne="http://schemas.microsoft.com/office/word/2006/wordml" xmlns:wps="http://schemas.microsoft.com/office/word/2010/wordprocessingShape" mc:Ignorable="w14 w15 w16se wp14">
   <w:abstractNum w:abstractNumId="0" w15:restartNumberingAfterBreak="0">
     <w:nsid w:val="099078A1"/>
     <w:multiLevelType w:val="multilevel"/>
@@ -9434,7 +8817,7 @@
 </file>
 
 <file path=word/styles.xml><?xml version="1.0" encoding="utf-8"?>
-<w:styles xmlns:mc="http://schemas.openxmlformats.org/markup-compatibility/2006" xmlns:r="http://schemas.openxmlformats.org/officeDocument/2006/relationships" xmlns:w="http://schemas.openxmlformats.org/wordprocessingml/2006/main" xmlns:w14="http://schemas.microsoft.com/office/word/2010/wordml" xmlns:w15="http://schemas.microsoft.com/office/word/2012/wordml" xmlns:w16cid="http://schemas.microsoft.com/office/word/2016/wordml/cid" xmlns:w16se="http://schemas.microsoft.com/office/word/2015/wordml/symex" mc:Ignorable="w14 w15 w16se w16cid">
+<w:styles xmlns:mc="http://schemas.openxmlformats.org/markup-compatibility/2006" xmlns:r="http://schemas.openxmlformats.org/officeDocument/2006/relationships" xmlns:w="http://schemas.openxmlformats.org/wordprocessingml/2006/main" xmlns:w14="http://schemas.microsoft.com/office/word/2010/wordml" xmlns:w15="http://schemas.microsoft.com/office/word/2012/wordml" xmlns:w16se="http://schemas.microsoft.com/office/word/2015/wordml/symex" mc:Ignorable="w14 w15 w16se">
   <w:docDefaults>
     <w:rPrDefault>
       <w:rPr>
@@ -9450,7 +8833,7 @@
       </w:pPr>
     </w:pPrDefault>
   </w:docDefaults>
-  <w:latentStyles w:defLockedState="0" w:defUIPriority="99" w:defSemiHidden="0" w:defUnhideWhenUsed="0" w:defQFormat="0" w:count="375">
+  <w:latentStyles w:defLockedState="0" w:defUIPriority="99" w:defSemiHidden="0" w:defUnhideWhenUsed="0" w:defQFormat="0" w:count="371">
     <w:lsdException w:name="Normal" w:uiPriority="0" w:qFormat="1"/>
     <w:lsdException w:name="heading 1" w:uiPriority="9" w:qFormat="1"/>
     <w:lsdException w:name="heading 2" w:semiHidden="1" w:uiPriority="9" w:unhideWhenUsed="1" w:qFormat="1"/>
@@ -9822,10 +9205,6 @@
     <w:lsdException w:name="List Table 5 Dark Accent 6" w:uiPriority="50"/>
     <w:lsdException w:name="List Table 6 Colorful Accent 6" w:uiPriority="51"/>
     <w:lsdException w:name="List Table 7 Colorful Accent 6" w:uiPriority="52"/>
-    <w:lsdException w:name="Mention" w:semiHidden="1" w:unhideWhenUsed="1"/>
-    <w:lsdException w:name="Smart Hyperlink" w:semiHidden="1" w:unhideWhenUsed="1"/>
-    <w:lsdException w:name="Hashtag" w:semiHidden="1" w:unhideWhenUsed="1"/>
-    <w:lsdException w:name="Unresolved Mention" w:semiHidden="1" w:unhideWhenUsed="1"/>
   </w:latentStyles>
   <w:style w:type="paragraph" w:default="1" w:styleId="Normal">
     <w:name w:val="Normal"/>

</xml_diff>